<commit_message>
varios cambios sobre lo q mencionaba jhan
</commit_message>
<xml_diff>
--- a/public/plantillas/contrato.docx
+++ b/public/plantillas/contrato.docx
@@ -192,35 +192,7 @@
                                 <w:sz w:val="16"/>
                                 <w:szCs w:val="16"/>
                               </w:rPr>
-                              <w:t xml:space="preserve">Av. Prado Norte </w:t>
-                            </w:r>
-                            <w:proofErr w:type="spellStart"/>
-                            <w:proofErr w:type="gramStart"/>
-                            <w:r>
-                              <w:rPr>
-                                <w:color w:val="000000" w:themeColor="text1"/>
-                                <w:sz w:val="16"/>
-                                <w:szCs w:val="16"/>
-                              </w:rPr>
-                              <w:t>Nº</w:t>
-                            </w:r>
-                            <w:proofErr w:type="spellEnd"/>
-                            <w:r>
-                              <w:rPr>
-                                <w:color w:val="000000" w:themeColor="text1"/>
-                                <w:sz w:val="16"/>
-                                <w:szCs w:val="16"/>
-                              </w:rPr>
-                              <w:t xml:space="preserve">  404</w:t>
-                            </w:r>
-                            <w:proofErr w:type="gramEnd"/>
-                            <w:r>
-                              <w:rPr>
-                                <w:color w:val="000000" w:themeColor="text1"/>
-                                <w:sz w:val="16"/>
-                                <w:szCs w:val="16"/>
-                              </w:rPr>
-                              <w:t xml:space="preserve">  RUC: 2011542565</w:t>
+                              <w:t>Av. Prado Norte Nº  404  RUC: 2011542565</w:t>
                             </w:r>
                           </w:p>
                         </w:txbxContent>
@@ -263,35 +235,7 @@
                           <w:sz w:val="16"/>
                           <w:szCs w:val="16"/>
                         </w:rPr>
-                        <w:t xml:space="preserve">Av. Prado Norte </w:t>
-                      </w:r>
-                      <w:proofErr w:type="spellStart"/>
-                      <w:proofErr w:type="gramStart"/>
-                      <w:r>
-                        <w:rPr>
-                          <w:color w:val="000000" w:themeColor="text1"/>
-                          <w:sz w:val="16"/>
-                          <w:szCs w:val="16"/>
-                        </w:rPr>
-                        <w:t>Nº</w:t>
-                      </w:r>
-                      <w:proofErr w:type="spellEnd"/>
-                      <w:r>
-                        <w:rPr>
-                          <w:color w:val="000000" w:themeColor="text1"/>
-                          <w:sz w:val="16"/>
-                          <w:szCs w:val="16"/>
-                        </w:rPr>
-                        <w:t xml:space="preserve">  404</w:t>
-                      </w:r>
-                      <w:proofErr w:type="gramEnd"/>
-                      <w:r>
-                        <w:rPr>
-                          <w:color w:val="000000" w:themeColor="text1"/>
-                          <w:sz w:val="16"/>
-                          <w:szCs w:val="16"/>
-                        </w:rPr>
-                        <w:t xml:space="preserve">  RUC: 2011542565</w:t>
+                        <w:t>Av. Prado Norte Nº  404  RUC: 2011542565</w:t>
                       </w:r>
                     </w:p>
                   </w:txbxContent>
@@ -306,64 +250,53 @@
           <w:b/>
           <w:bCs/>
         </w:rPr>
-        <w:t xml:space="preserve">Anexo </w:t>
-      </w:r>
-      <w:proofErr w:type="spellStart"/>
+        <w:t>Anexo N</w:t>
+      </w:r>
       <w:r>
         <w:rPr>
           <w:b/>
           <w:bCs/>
         </w:rPr>
-        <w:t>N</w:t>
+        <w:t>°</w:t>
       </w:r>
       <w:r>
         <w:rPr>
           <w:b/>
           <w:bCs/>
         </w:rPr>
-        <w:t>°</w:t>
-      </w:r>
-      <w:proofErr w:type="spellEnd"/>
-      <w:r>
+        <w:t xml:space="preserve"> 2</w:t>
+      </w:r>
+    </w:p>
+    <w:p>
+      <w:pPr>
+        <w:spacing w:after="0"/>
+        <w:jc w:val="center"/>
         <w:rPr>
           <w:b/>
           <w:bCs/>
         </w:rPr>
-        <w:t xml:space="preserve"> 2</w:t>
-      </w:r>
-    </w:p>
-    <w:p>
-      <w:pPr>
-        <w:spacing w:after="0"/>
-        <w:jc w:val="center"/>
+      </w:pPr>
+      <w:r>
         <w:rPr>
           <w:b/>
           <w:bCs/>
         </w:rPr>
-      </w:pPr>
+        <w:t xml:space="preserve">"Anexo </w:t>
+      </w:r>
       <w:r>
         <w:rPr>
           <w:b/>
           <w:bCs/>
         </w:rPr>
-        <w:t xml:space="preserve">"Anexo </w:t>
-      </w:r>
-      <w:proofErr w:type="spellStart"/>
+        <w:t>N</w:t>
+      </w:r>
       <w:r>
         <w:rPr>
           <w:b/>
           <w:bCs/>
         </w:rPr>
-        <w:t>N</w:t>
-      </w:r>
-      <w:r>
-        <w:rPr>
-          <w:b/>
-          <w:bCs/>
-        </w:rPr>
         <w:t>°</w:t>
       </w:r>
-      <w:proofErr w:type="spellEnd"/>
       <w:r>
         <w:rPr>
           <w:b/>
@@ -862,23 +795,7 @@
                 <w:sz w:val="18"/>
                 <w:szCs w:val="18"/>
               </w:rPr>
-              <w:t>${</w:t>
-            </w:r>
-            <w:proofErr w:type="spellStart"/>
-            <w:r>
-              <w:rPr>
-                <w:sz w:val="18"/>
-                <w:szCs w:val="18"/>
-              </w:rPr>
-              <w:t>dni</w:t>
-            </w:r>
-            <w:proofErr w:type="spellEnd"/>
-            <w:r>
-              <w:rPr>
-                <w:sz w:val="18"/>
-                <w:szCs w:val="18"/>
-              </w:rPr>
-              <w:t>}</w:t>
+              <w:t>${dni}</w:t>
             </w:r>
           </w:p>
         </w:tc>
@@ -1010,7 +927,6 @@
               </w:rPr>
               <w:t>${</w:t>
             </w:r>
-            <w:proofErr w:type="spellStart"/>
             <w:r>
               <w:rPr>
                 <w:sz w:val="18"/>
@@ -1018,7 +934,6 @@
               </w:rPr>
               <w:t>caltip</w:t>
             </w:r>
-            <w:proofErr w:type="spellEnd"/>
             <w:r>
               <w:rPr>
                 <w:sz w:val="18"/>
@@ -1040,7 +955,6 @@
               </w:rPr>
               <w:t>${</w:t>
             </w:r>
-            <w:proofErr w:type="spellStart"/>
             <w:r>
               <w:rPr>
                 <w:sz w:val="18"/>
@@ -1048,7 +962,6 @@
               </w:rPr>
               <w:t>caldes</w:t>
             </w:r>
-            <w:proofErr w:type="spellEnd"/>
             <w:r>
               <w:rPr>
                 <w:sz w:val="18"/>
@@ -1075,23 +988,7 @@
                 <w:sz w:val="18"/>
                 <w:szCs w:val="18"/>
               </w:rPr>
-              <w:t>${</w:t>
-            </w:r>
-            <w:proofErr w:type="spellStart"/>
-            <w:r>
-              <w:rPr>
-                <w:sz w:val="18"/>
-                <w:szCs w:val="18"/>
-              </w:rPr>
-              <w:t>prenro</w:t>
-            </w:r>
-            <w:proofErr w:type="spellEnd"/>
-            <w:r>
-              <w:rPr>
-                <w:sz w:val="18"/>
-                <w:szCs w:val="18"/>
-              </w:rPr>
-              <w:t>}</w:t>
+              <w:t>${prenro}</w:t>
             </w:r>
           </w:p>
         </w:tc>
@@ -1168,7 +1065,6 @@
                 <w:szCs w:val="18"/>
               </w:rPr>
             </w:pPr>
-            <w:proofErr w:type="spellStart"/>
             <w:r>
               <w:rPr>
                 <w:sz w:val="18"/>
@@ -1183,7 +1079,6 @@
               </w:rPr>
               <w:t>º</w:t>
             </w:r>
-            <w:proofErr w:type="spellEnd"/>
           </w:p>
         </w:tc>
         <w:tc>
@@ -1199,7 +1094,6 @@
                 <w:szCs w:val="18"/>
               </w:rPr>
             </w:pPr>
-            <w:proofErr w:type="spellStart"/>
             <w:r>
               <w:rPr>
                 <w:sz w:val="18"/>
@@ -1207,7 +1101,6 @@
               </w:rPr>
               <w:t>Mzn</w:t>
             </w:r>
-            <w:proofErr w:type="spellEnd"/>
           </w:p>
         </w:tc>
         <w:tc>
@@ -1223,7 +1116,6 @@
                 <w:szCs w:val="18"/>
               </w:rPr>
             </w:pPr>
-            <w:proofErr w:type="spellStart"/>
             <w:r>
               <w:rPr>
                 <w:sz w:val="18"/>
@@ -1231,7 +1123,6 @@
               </w:rPr>
               <w:t>Lt</w:t>
             </w:r>
-            <w:proofErr w:type="spellEnd"/>
           </w:p>
         </w:tc>
       </w:tr>
@@ -1255,7 +1146,6 @@
               </w:rPr>
               <w:t>${</w:t>
             </w:r>
-            <w:proofErr w:type="spellStart"/>
             <w:r>
               <w:rPr>
                 <w:sz w:val="18"/>
@@ -1263,7 +1153,6 @@
               </w:rPr>
               <w:t>urbtip</w:t>
             </w:r>
-            <w:proofErr w:type="spellEnd"/>
             <w:r>
               <w:rPr>
                 <w:sz w:val="18"/>
@@ -1285,7 +1174,6 @@
               </w:rPr>
               <w:t>${</w:t>
             </w:r>
-            <w:proofErr w:type="spellStart"/>
             <w:r>
               <w:rPr>
                 <w:sz w:val="18"/>
@@ -1293,7 +1181,6 @@
               </w:rPr>
               <w:t>urbdes</w:t>
             </w:r>
-            <w:proofErr w:type="spellEnd"/>
             <w:r>
               <w:rPr>
                 <w:sz w:val="18"/>
@@ -1511,21 +1398,12 @@
                 <w:szCs w:val="18"/>
               </w:rPr>
             </w:pPr>
-            <w:proofErr w:type="spellStart"/>
-            <w:r>
-              <w:rPr>
-                <w:sz w:val="18"/>
-                <w:szCs w:val="18"/>
-              </w:rPr>
-              <w:t>Nº</w:t>
-            </w:r>
-            <w:proofErr w:type="spellEnd"/>
-            <w:r>
-              <w:rPr>
-                <w:sz w:val="18"/>
-                <w:szCs w:val="18"/>
-              </w:rPr>
-              <w:t xml:space="preserve"> D.N.I. / Carné de Extranjería / Carné de Identidad:</w:t>
+            <w:r>
+              <w:rPr>
+                <w:sz w:val="18"/>
+                <w:szCs w:val="18"/>
+              </w:rPr>
+              <w:t>Nº D.N.I. / Carné de Extranjería / Carné de Identidad:</w:t>
             </w:r>
           </w:p>
         </w:tc>
@@ -1584,21 +1462,12 @@
                 <w:szCs w:val="18"/>
               </w:rPr>
             </w:pPr>
-            <w:proofErr w:type="spellStart"/>
-            <w:r>
-              <w:rPr>
-                <w:sz w:val="18"/>
-                <w:szCs w:val="18"/>
-              </w:rPr>
-              <w:t>Nº</w:t>
-            </w:r>
-            <w:proofErr w:type="spellEnd"/>
-            <w:r>
-              <w:rPr>
-                <w:sz w:val="18"/>
-                <w:szCs w:val="18"/>
-              </w:rPr>
-              <w:t xml:space="preserve"> de RUC:</w:t>
+            <w:r>
+              <w:rPr>
+                <w:sz w:val="18"/>
+                <w:szCs w:val="18"/>
+              </w:rPr>
+              <w:t>Nº de RUC:</w:t>
             </w:r>
           </w:p>
         </w:tc>
@@ -1755,7 +1624,6 @@
                 <w:szCs w:val="18"/>
               </w:rPr>
             </w:pPr>
-            <w:proofErr w:type="spellStart"/>
             <w:r>
               <w:rPr>
                 <w:sz w:val="18"/>
@@ -1770,7 +1638,6 @@
               </w:rPr>
               <w:t>º</w:t>
             </w:r>
-            <w:proofErr w:type="spellEnd"/>
           </w:p>
         </w:tc>
         <w:tc>
@@ -1786,7 +1653,6 @@
                 <w:szCs w:val="18"/>
               </w:rPr>
             </w:pPr>
-            <w:proofErr w:type="spellStart"/>
             <w:r>
               <w:rPr>
                 <w:sz w:val="18"/>
@@ -1794,7 +1660,6 @@
               </w:rPr>
               <w:t>Mzn</w:t>
             </w:r>
-            <w:proofErr w:type="spellEnd"/>
           </w:p>
         </w:tc>
         <w:tc>
@@ -1810,7 +1675,6 @@
                 <w:szCs w:val="18"/>
               </w:rPr>
             </w:pPr>
-            <w:proofErr w:type="spellStart"/>
             <w:r>
               <w:rPr>
                 <w:sz w:val="18"/>
@@ -1818,7 +1682,6 @@
               </w:rPr>
               <w:t>Lt</w:t>
             </w:r>
-            <w:proofErr w:type="spellEnd"/>
           </w:p>
         </w:tc>
       </w:tr>
@@ -2195,39 +2058,7 @@
                 <w:sz w:val="18"/>
                 <w:szCs w:val="18"/>
               </w:rPr>
-              <w:t>${</w:t>
-            </w:r>
-            <w:proofErr w:type="spellStart"/>
-            <w:r>
-              <w:rPr>
-                <w:sz w:val="18"/>
-                <w:szCs w:val="18"/>
-              </w:rPr>
-              <w:t>caltip</w:t>
-            </w:r>
-            <w:proofErr w:type="spellEnd"/>
-            <w:r>
-              <w:rPr>
-                <w:sz w:val="18"/>
-                <w:szCs w:val="18"/>
-              </w:rPr>
-              <w:t>} ${</w:t>
-            </w:r>
-            <w:proofErr w:type="spellStart"/>
-            <w:r>
-              <w:rPr>
-                <w:sz w:val="18"/>
-                <w:szCs w:val="18"/>
-              </w:rPr>
-              <w:t>caldes</w:t>
-            </w:r>
-            <w:proofErr w:type="spellEnd"/>
-            <w:r>
-              <w:rPr>
-                <w:sz w:val="18"/>
-                <w:szCs w:val="18"/>
-              </w:rPr>
-              <w:t>}</w:t>
+              <w:t>${caltip} ${caldes}</w:t>
             </w:r>
           </w:p>
         </w:tc>
@@ -2248,23 +2079,7 @@
                 <w:sz w:val="18"/>
                 <w:szCs w:val="18"/>
               </w:rPr>
-              <w:t>${</w:t>
-            </w:r>
-            <w:proofErr w:type="spellStart"/>
-            <w:r>
-              <w:rPr>
-                <w:sz w:val="18"/>
-                <w:szCs w:val="18"/>
-              </w:rPr>
-              <w:t>prenro</w:t>
-            </w:r>
-            <w:proofErr w:type="spellEnd"/>
-            <w:r>
-              <w:rPr>
-                <w:sz w:val="18"/>
-                <w:szCs w:val="18"/>
-              </w:rPr>
-              <w:t>}</w:t>
+              <w:t>${prenro}</w:t>
             </w:r>
           </w:p>
         </w:tc>
@@ -2341,7 +2156,6 @@
                 <w:szCs w:val="18"/>
               </w:rPr>
             </w:pPr>
-            <w:proofErr w:type="spellStart"/>
             <w:r>
               <w:rPr>
                 <w:sz w:val="18"/>
@@ -2356,7 +2170,6 @@
               </w:rPr>
               <w:t>º</w:t>
             </w:r>
-            <w:proofErr w:type="spellEnd"/>
           </w:p>
         </w:tc>
         <w:tc>
@@ -2372,7 +2185,6 @@
                 <w:szCs w:val="18"/>
               </w:rPr>
             </w:pPr>
-            <w:proofErr w:type="spellStart"/>
             <w:r>
               <w:rPr>
                 <w:sz w:val="18"/>
@@ -2380,7 +2192,6 @@
               </w:rPr>
               <w:t>Mzn</w:t>
             </w:r>
-            <w:proofErr w:type="spellEnd"/>
           </w:p>
         </w:tc>
         <w:tc>
@@ -2396,7 +2207,6 @@
                 <w:szCs w:val="18"/>
               </w:rPr>
             </w:pPr>
-            <w:proofErr w:type="spellStart"/>
             <w:r>
               <w:rPr>
                 <w:sz w:val="18"/>
@@ -2404,7 +2214,6 @@
               </w:rPr>
               <w:t>Lt</w:t>
             </w:r>
-            <w:proofErr w:type="spellEnd"/>
           </w:p>
         </w:tc>
       </w:tr>
@@ -2428,7 +2237,6 @@
               </w:rPr>
               <w:t>${</w:t>
             </w:r>
-            <w:proofErr w:type="spellStart"/>
             <w:r>
               <w:rPr>
                 <w:sz w:val="18"/>
@@ -2436,7 +2244,6 @@
               </w:rPr>
               <w:t>urbtip</w:t>
             </w:r>
-            <w:proofErr w:type="spellEnd"/>
             <w:r>
               <w:rPr>
                 <w:sz w:val="18"/>
@@ -2458,7 +2265,6 @@
               </w:rPr>
               <w:t>${</w:t>
             </w:r>
-            <w:proofErr w:type="spellStart"/>
             <w:r>
               <w:rPr>
                 <w:sz w:val="18"/>
@@ -2466,7 +2272,6 @@
               </w:rPr>
               <w:t>urbdes</w:t>
             </w:r>
-            <w:proofErr w:type="spellEnd"/>
             <w:r>
               <w:rPr>
                 <w:sz w:val="18"/>
@@ -4031,7 +3836,6 @@
               </w:rPr>
               <w:t>{</w:t>
             </w:r>
-            <w:proofErr w:type="spellStart"/>
             <w:r>
               <w:rPr>
                 <w:sz w:val="18"/>
@@ -4039,7 +3843,6 @@
               </w:rPr>
               <w:t>inscrinro</w:t>
             </w:r>
-            <w:proofErr w:type="spellEnd"/>
             <w:r>
               <w:rPr>
                 <w:sz w:val="18"/>
@@ -4248,13 +4051,13 @@
         <w:tblLook w:val="04A0" w:firstRow="1" w:lastRow="0" w:firstColumn="1" w:lastColumn="0" w:noHBand="0" w:noVBand="1"/>
       </w:tblPr>
       <w:tblGrid>
-        <w:gridCol w:w="2727"/>
+        <w:gridCol w:w="2713"/>
         <w:gridCol w:w="838"/>
-        <w:gridCol w:w="1006"/>
-        <w:gridCol w:w="1955"/>
-        <w:gridCol w:w="1417"/>
-        <w:gridCol w:w="1276"/>
-        <w:gridCol w:w="980"/>
+        <w:gridCol w:w="1003"/>
+        <w:gridCol w:w="1945"/>
+        <w:gridCol w:w="1416"/>
+        <w:gridCol w:w="1271"/>
+        <w:gridCol w:w="1018"/>
       </w:tblGrid>
       <w:tr>
         <w:tc>
@@ -4324,6 +4127,27 @@
                 <w:szCs w:val="18"/>
               </w:rPr>
             </w:pPr>
+            <w:r>
+              <w:rPr>
+                <w:sz w:val="18"/>
+                <w:szCs w:val="18"/>
+              </w:rPr>
+              <w:t>${</w:t>
+            </w:r>
+            <w:r>
+              <w:rPr>
+                <w:sz w:val="18"/>
+                <w:szCs w:val="18"/>
+              </w:rPr>
+              <w:t>fp1</w:t>
+            </w:r>
+            <w:r>
+              <w:rPr>
+                <w:sz w:val="18"/>
+                <w:szCs w:val="18"/>
+              </w:rPr>
+              <w:t>}</w:t>
+            </w:r>
           </w:p>
         </w:tc>
         <w:tc>
@@ -4363,6 +4187,13 @@
                 <w:szCs w:val="18"/>
               </w:rPr>
             </w:pPr>
+            <w:r>
+              <w:rPr>
+                <w:sz w:val="18"/>
+                <w:szCs w:val="18"/>
+              </w:rPr>
+              <w:t>${montoTotal}</w:t>
+            </w:r>
           </w:p>
         </w:tc>
         <w:tc>
@@ -4402,6 +4233,13 @@
                 <w:szCs w:val="18"/>
               </w:rPr>
             </w:pPr>
+            <w:r>
+              <w:rPr>
+                <w:sz w:val="18"/>
+                <w:szCs w:val="18"/>
+              </w:rPr>
+              <w:t>${cuotaIni}</w:t>
+            </w:r>
           </w:p>
         </w:tc>
       </w:tr>
@@ -4465,6 +4303,27 @@
                 <w:szCs w:val="18"/>
               </w:rPr>
             </w:pPr>
+            <w:r>
+              <w:rPr>
+                <w:sz w:val="18"/>
+                <w:szCs w:val="18"/>
+              </w:rPr>
+              <w:t>${</w:t>
+            </w:r>
+            <w:r>
+              <w:rPr>
+                <w:sz w:val="18"/>
+                <w:szCs w:val="18"/>
+              </w:rPr>
+              <w:t>fp2</w:t>
+            </w:r>
+            <w:r>
+              <w:rPr>
+                <w:sz w:val="18"/>
+                <w:szCs w:val="18"/>
+              </w:rPr>
+              <w:t>}</w:t>
+            </w:r>
           </w:p>
         </w:tc>
         <w:tc>
@@ -4504,6 +4363,13 @@
                 <w:szCs w:val="18"/>
               </w:rPr>
             </w:pPr>
+            <w:r>
+              <w:rPr>
+                <w:sz w:val="18"/>
+                <w:szCs w:val="18"/>
+              </w:rPr>
+              <w:t>${nPlazo}</w:t>
+            </w:r>
           </w:p>
         </w:tc>
         <w:tc>
@@ -4549,6 +4415,13 @@
                 <w:szCs w:val="18"/>
               </w:rPr>
             </w:pPr>
+            <w:r>
+              <w:rPr>
+                <w:sz w:val="18"/>
+                <w:szCs w:val="18"/>
+              </w:rPr>
+              <w:t>${nCuotas}</w:t>
+            </w:r>
           </w:p>
         </w:tc>
       </w:tr>
@@ -4649,6 +4522,13 @@
                 <w:szCs w:val="18"/>
               </w:rPr>
             </w:pPr>
+            <w:r>
+              <w:rPr>
+                <w:sz w:val="18"/>
+                <w:szCs w:val="18"/>
+              </w:rPr>
+              <w:t>${cuoMen}</w:t>
+            </w:r>
           </w:p>
         </w:tc>
         <w:tc>
@@ -4687,6 +4567,13 @@
                 <w:szCs w:val="18"/>
               </w:rPr>
             </w:pPr>
+            <w:r>
+              <w:rPr>
+                <w:sz w:val="18"/>
+                <w:szCs w:val="18"/>
+              </w:rPr>
+              <w:t>${interes}</w:t>
+            </w:r>
           </w:p>
         </w:tc>
       </w:tr>
@@ -5070,10 +4957,83 @@
           <w:szCs w:val="16"/>
         </w:rPr>
         <w:lastRenderedPageBreak/>
-        <w:t xml:space="preserve">Cláusula </w:t>
-      </w:r>
-      <w:proofErr w:type="gramStart"/>
-      <w:r>
+        <w:t>Cláusula Segunda.- Objeto</w:t>
+      </w:r>
+    </w:p>
+    <w:p>
+      <w:pPr>
+        <w:pStyle w:val="Sinespaciado"/>
+        <w:jc w:val="both"/>
+        <w:rPr>
+          <w:rFonts w:ascii="Arial Narrow" w:hAnsi="Arial Narrow"/>
+          <w:sz w:val="16"/>
+          <w:szCs w:val="16"/>
+        </w:rPr>
+      </w:pPr>
+      <w:r>
+        <w:rPr>
+          <w:rFonts w:ascii="Arial Narrow" w:hAnsi="Arial Narrow"/>
+          <w:sz w:val="16"/>
+          <w:szCs w:val="16"/>
+        </w:rPr>
+        <w:t xml:space="preserve">Constituye objeto del presente contrato la prestación de los servicios </w:t>
+      </w:r>
+      <w:r>
+        <w:rPr>
+          <w:rFonts w:ascii="Arial Narrow" w:hAnsi="Arial Narrow"/>
+          <w:sz w:val="16"/>
+          <w:szCs w:val="16"/>
+        </w:rPr>
+        <w:t>de</w:t>
+      </w:r>
+      <w:r>
+        <w:rPr>
+          <w:rFonts w:ascii="Arial Narrow" w:hAnsi="Arial Narrow"/>
+          <w:sz w:val="16"/>
+          <w:szCs w:val="16"/>
+        </w:rPr>
+        <w:t xml:space="preserve"> </w:t>
+      </w:r>
+      <w:r>
+        <w:rPr>
+          <w:rFonts w:ascii="Arial Narrow" w:hAnsi="Arial Narrow"/>
+          <w:sz w:val="16"/>
+          <w:szCs w:val="16"/>
+        </w:rPr>
+        <w:t xml:space="preserve">Agua Potable y </w:t>
+      </w:r>
+      <w:r>
+        <w:rPr>
+          <w:rFonts w:ascii="Arial Narrow" w:hAnsi="Arial Narrow"/>
+          <w:sz w:val="16"/>
+          <w:szCs w:val="16"/>
+        </w:rPr>
+        <w:t>Alcantarillado Sanitario</w:t>
+      </w:r>
+      <w:r>
+        <w:rPr>
+          <w:rFonts w:ascii="Arial Narrow" w:hAnsi="Arial Narrow"/>
+          <w:sz w:val="16"/>
+          <w:szCs w:val="16"/>
+        </w:rPr>
+        <w:t>.</w:t>
+      </w:r>
+    </w:p>
+    <w:p>
+      <w:pPr>
+        <w:pStyle w:val="Sinespaciado"/>
+        <w:jc w:val="both"/>
+        <w:rPr>
+          <w:rFonts w:ascii="Arial Narrow" w:hAnsi="Arial Narrow"/>
+          <w:sz w:val="16"/>
+          <w:szCs w:val="16"/>
+        </w:rPr>
+      </w:pPr>
+    </w:p>
+    <w:p>
+      <w:pPr>
+        <w:pStyle w:val="Sinespaciado"/>
+        <w:jc w:val="both"/>
         <w:rPr>
           <w:rFonts w:ascii="Arial Narrow" w:hAnsi="Arial Narrow"/>
           <w:b/>
@@ -5081,9 +5041,7 @@
           <w:sz w:val="16"/>
           <w:szCs w:val="16"/>
         </w:rPr>
-        <w:t>Segunda.-</w:t>
-      </w:r>
-      <w:proofErr w:type="gramEnd"/>
+      </w:pPr>
       <w:r>
         <w:rPr>
           <w:rFonts w:ascii="Arial Narrow" w:hAnsi="Arial Narrow"/>
@@ -5092,7 +5050,7 @@
           <w:sz w:val="16"/>
           <w:szCs w:val="16"/>
         </w:rPr>
-        <w:t xml:space="preserve"> Objeto</w:t>
+        <w:t>Cláusula Tercera.- Obligaciones de las partes</w:t>
       </w:r>
     </w:p>
     <w:p>
@@ -5111,47 +5069,7 @@
           <w:sz w:val="16"/>
           <w:szCs w:val="16"/>
         </w:rPr>
-        <w:t xml:space="preserve">Constituye objeto del presente contrato la prestación de los servicios </w:t>
-      </w:r>
-      <w:r>
-        <w:rPr>
-          <w:rFonts w:ascii="Arial Narrow" w:hAnsi="Arial Narrow"/>
-          <w:sz w:val="16"/>
-          <w:szCs w:val="16"/>
-        </w:rPr>
-        <w:t>de</w:t>
-      </w:r>
-      <w:r>
-        <w:rPr>
-          <w:rFonts w:ascii="Arial Narrow" w:hAnsi="Arial Narrow"/>
-          <w:sz w:val="16"/>
-          <w:szCs w:val="16"/>
-        </w:rPr>
-        <w:t xml:space="preserve"> </w:t>
-      </w:r>
-      <w:r>
-        <w:rPr>
-          <w:rFonts w:ascii="Arial Narrow" w:hAnsi="Arial Narrow"/>
-          <w:sz w:val="16"/>
-          <w:szCs w:val="16"/>
-        </w:rPr>
-        <w:t xml:space="preserve">Agua Potable y </w:t>
-      </w:r>
-      <w:r>
-        <w:rPr>
-          <w:rFonts w:ascii="Arial Narrow" w:hAnsi="Arial Narrow"/>
-          <w:sz w:val="16"/>
-          <w:szCs w:val="16"/>
-        </w:rPr>
-        <w:t>Alcantarillado Sanitario</w:t>
-      </w:r>
-      <w:r>
-        <w:rPr>
-          <w:rFonts w:ascii="Arial Narrow" w:hAnsi="Arial Narrow"/>
-          <w:sz w:val="16"/>
-          <w:szCs w:val="16"/>
-        </w:rPr>
-        <w:t>.</w:t>
+        <w:t>La EMPRESA PRESTADORA se obliga a la prestación de los servicios señalados en la cláusula anterior, en las condiciones de calidad establecidas en el contrato de explotación (explotación o concesión según el caso), en el Reglamento de Calidad de la Prestación de los Servicios de Saneamiento, aprobado por Resolución de Consejo Directivo N° 011-2007-SUNASS-CD (en adelante Reglamento de Calidad) y en concordancia con el informe de factibilidad elaborado por la EMPRESA PRESTADORA en el procedimiento de acceso al servicio y que forma parte integrante del presente contrato.</w:t>
       </w:r>
     </w:p>
     <w:p>
@@ -5164,6 +5082,14 @@
           <w:szCs w:val="16"/>
         </w:rPr>
       </w:pPr>
+      <w:r>
+        <w:rPr>
+          <w:rFonts w:ascii="Arial Narrow" w:hAnsi="Arial Narrow"/>
+          <w:sz w:val="16"/>
+          <w:szCs w:val="16"/>
+        </w:rPr>
+        <w:t>El TITULAR DE LA CONEXIÓN DOMICILIARIA se obliga al pago de los servicios de saneamiento prestados por la EMPRESA PRESTADORA y otros conceptos que se incluyan en el comprobante de pago que la EMPRESA PRESTADORA emita de acuerdo con la normativa sobre facturación vigente aprobada por la SUNASS.</w:t>
+      </w:r>
     </w:p>
     <w:p>
       <w:pPr>
@@ -5171,6 +5097,17 @@
         <w:jc w:val="both"/>
         <w:rPr>
           <w:rFonts w:ascii="Arial Narrow" w:hAnsi="Arial Narrow"/>
+          <w:sz w:val="16"/>
+          <w:szCs w:val="16"/>
+        </w:rPr>
+      </w:pPr>
+    </w:p>
+    <w:p>
+      <w:pPr>
+        <w:pStyle w:val="Sinespaciado"/>
+        <w:jc w:val="both"/>
+        <w:rPr>
+          <w:rFonts w:ascii="Arial Narrow" w:hAnsi="Arial Narrow"/>
           <w:b/>
           <w:bCs/>
           <w:sz w:val="16"/>
@@ -5185,141 +5122,7 @@
           <w:sz w:val="16"/>
           <w:szCs w:val="16"/>
         </w:rPr>
-        <w:t xml:space="preserve">Cláusula </w:t>
-      </w:r>
-      <w:proofErr w:type="gramStart"/>
-      <w:r>
-        <w:rPr>
-          <w:rFonts w:ascii="Arial Narrow" w:hAnsi="Arial Narrow"/>
-          <w:b/>
-          <w:bCs/>
-          <w:sz w:val="16"/>
-          <w:szCs w:val="16"/>
-        </w:rPr>
-        <w:t>Tercera.-</w:t>
-      </w:r>
-      <w:proofErr w:type="gramEnd"/>
-      <w:r>
-        <w:rPr>
-          <w:rFonts w:ascii="Arial Narrow" w:hAnsi="Arial Narrow"/>
-          <w:b/>
-          <w:bCs/>
-          <w:sz w:val="16"/>
-          <w:szCs w:val="16"/>
-        </w:rPr>
-        <w:t xml:space="preserve"> Obligaciones de las partes</w:t>
-      </w:r>
-    </w:p>
-    <w:p>
-      <w:pPr>
-        <w:pStyle w:val="Sinespaciado"/>
-        <w:jc w:val="both"/>
-        <w:rPr>
-          <w:rFonts w:ascii="Arial Narrow" w:hAnsi="Arial Narrow"/>
-          <w:sz w:val="16"/>
-          <w:szCs w:val="16"/>
-        </w:rPr>
-      </w:pPr>
-      <w:r>
-        <w:rPr>
-          <w:rFonts w:ascii="Arial Narrow" w:hAnsi="Arial Narrow"/>
-          <w:sz w:val="16"/>
-          <w:szCs w:val="16"/>
-        </w:rPr>
-        <w:t xml:space="preserve">La EMPRESA PRESTADORA se obliga a la prestación de los servicios señalados en la cláusula anterior, en las condiciones de calidad establecidas en el contrato de explotación (explotación o concesión según el caso), en el Reglamento de Calidad de la Prestación de los Servicios de Saneamiento, aprobado por Resolución de Consejo Directivo </w:t>
-      </w:r>
-      <w:proofErr w:type="spellStart"/>
-      <w:r>
-        <w:rPr>
-          <w:rFonts w:ascii="Arial Narrow" w:hAnsi="Arial Narrow"/>
-          <w:sz w:val="16"/>
-          <w:szCs w:val="16"/>
-        </w:rPr>
-        <w:t>N°</w:t>
-      </w:r>
-      <w:proofErr w:type="spellEnd"/>
-      <w:r>
-        <w:rPr>
-          <w:rFonts w:ascii="Arial Narrow" w:hAnsi="Arial Narrow"/>
-          <w:sz w:val="16"/>
-          <w:szCs w:val="16"/>
-        </w:rPr>
-        <w:t xml:space="preserve"> 011-2007-SUNASS-CD (en adelante Reglamento de Calidad) y en concordancia con el informe de factibilidad elaborado por la EMPRESA PRESTADORA en el procedimiento de acceso al servicio y que forma parte integrante del presente contrato.</w:t>
-      </w:r>
-    </w:p>
-    <w:p>
-      <w:pPr>
-        <w:pStyle w:val="Sinespaciado"/>
-        <w:jc w:val="both"/>
-        <w:rPr>
-          <w:rFonts w:ascii="Arial Narrow" w:hAnsi="Arial Narrow"/>
-          <w:sz w:val="16"/>
-          <w:szCs w:val="16"/>
-        </w:rPr>
-      </w:pPr>
-      <w:r>
-        <w:rPr>
-          <w:rFonts w:ascii="Arial Narrow" w:hAnsi="Arial Narrow"/>
-          <w:sz w:val="16"/>
-          <w:szCs w:val="16"/>
-        </w:rPr>
-        <w:t>El TITULAR DE LA CONEXIÓN DOMICILIARIA se obliga al pago de los servicios de saneamiento prestados por la EMPRESA PRESTADORA y otros conceptos que se incluyan en el comprobante de pago que la EMPRESA PRESTADORA emita de acuerdo con la normativa sobre facturación vigente aprobada por la SUNASS.</w:t>
-      </w:r>
-    </w:p>
-    <w:p>
-      <w:pPr>
-        <w:pStyle w:val="Sinespaciado"/>
-        <w:jc w:val="both"/>
-        <w:rPr>
-          <w:rFonts w:ascii="Arial Narrow" w:hAnsi="Arial Narrow"/>
-          <w:sz w:val="16"/>
-          <w:szCs w:val="16"/>
-        </w:rPr>
-      </w:pPr>
-    </w:p>
-    <w:p>
-      <w:pPr>
-        <w:pStyle w:val="Sinespaciado"/>
-        <w:jc w:val="both"/>
-        <w:rPr>
-          <w:rFonts w:ascii="Arial Narrow" w:hAnsi="Arial Narrow"/>
-          <w:b/>
-          <w:bCs/>
-          <w:sz w:val="16"/>
-          <w:szCs w:val="16"/>
-        </w:rPr>
-      </w:pPr>
-      <w:r>
-        <w:rPr>
-          <w:rFonts w:ascii="Arial Narrow" w:hAnsi="Arial Narrow"/>
-          <w:b/>
-          <w:bCs/>
-          <w:sz w:val="16"/>
-          <w:szCs w:val="16"/>
-        </w:rPr>
-        <w:t xml:space="preserve">Cláusula </w:t>
-      </w:r>
-      <w:proofErr w:type="gramStart"/>
-      <w:r>
-        <w:rPr>
-          <w:rFonts w:ascii="Arial Narrow" w:hAnsi="Arial Narrow"/>
-          <w:b/>
-          <w:bCs/>
-          <w:sz w:val="16"/>
-          <w:szCs w:val="16"/>
-        </w:rPr>
-        <w:t>Cuarta.-</w:t>
-      </w:r>
-      <w:proofErr w:type="gramEnd"/>
-      <w:r>
-        <w:rPr>
-          <w:rFonts w:ascii="Arial Narrow" w:hAnsi="Arial Narrow"/>
-          <w:b/>
-          <w:bCs/>
-          <w:sz w:val="16"/>
-          <w:szCs w:val="16"/>
-        </w:rPr>
-        <w:t xml:space="preserve"> Modificación de las condiciones de prestación del servicio</w:t>
+        <w:t>Cláusula Cuarta.- Modificación de las condiciones de prestación del servicio</w:t>
       </w:r>
     </w:p>
     <w:p>
@@ -5439,10 +5242,119 @@
           <w:sz w:val="16"/>
           <w:szCs w:val="16"/>
         </w:rPr>
-        <w:t xml:space="preserve">Cláusula </w:t>
-      </w:r>
-      <w:proofErr w:type="gramStart"/>
-      <w:r>
+        <w:t>Cláusula Quinta.- Responsabilidad por infraestructura y bienes instalados</w:t>
+      </w:r>
+    </w:p>
+    <w:p>
+      <w:pPr>
+        <w:pStyle w:val="Sinespaciado"/>
+        <w:jc w:val="both"/>
+        <w:rPr>
+          <w:rFonts w:ascii="Arial Narrow" w:hAnsi="Arial Narrow"/>
+          <w:sz w:val="16"/>
+          <w:szCs w:val="16"/>
+        </w:rPr>
+      </w:pPr>
+      <w:r>
+        <w:rPr>
+          <w:rFonts w:ascii="Arial Narrow" w:hAnsi="Arial Narrow"/>
+          <w:sz w:val="16"/>
+          <w:szCs w:val="16"/>
+        </w:rPr>
+        <w:t>La infraestructura y los demás bienes instalados por LA EMPRESA PRESTADORA para la prestación de los servicios hasta la Conexión Domiciliaria de Agua Potable y/o Alcantarillado, incluidas estas últimas, son de su responsabilidad y forman parte de la red pública.</w:t>
+      </w:r>
+    </w:p>
+    <w:p>
+      <w:pPr>
+        <w:pStyle w:val="Sinespaciado"/>
+        <w:jc w:val="both"/>
+        <w:rPr>
+          <w:rFonts w:ascii="Arial Narrow" w:hAnsi="Arial Narrow"/>
+          <w:sz w:val="16"/>
+          <w:szCs w:val="16"/>
+        </w:rPr>
+      </w:pPr>
+      <w:r>
+        <w:rPr>
+          <w:rFonts w:ascii="Arial Narrow" w:hAnsi="Arial Narrow"/>
+          <w:sz w:val="16"/>
+          <w:szCs w:val="16"/>
+        </w:rPr>
+        <w:t>La EMPRESA PRESTADORA es responsable de la operatividad y mantenimiento de la infraestructura que va desde la fuente de agua hasta la Conexión Domiciliaria de Agua Potable inclusive, conforme a lo establecido en el numeral 8.2 del artículo 2 del Reglamento de Calidad.</w:t>
+      </w:r>
+    </w:p>
+    <w:p>
+      <w:pPr>
+        <w:pStyle w:val="Sinespaciado"/>
+        <w:jc w:val="both"/>
+        <w:rPr>
+          <w:rFonts w:ascii="Arial Narrow" w:hAnsi="Arial Narrow"/>
+          <w:sz w:val="16"/>
+          <w:szCs w:val="16"/>
+        </w:rPr>
+      </w:pPr>
+      <w:r>
+        <w:rPr>
+          <w:rFonts w:ascii="Arial Narrow" w:hAnsi="Arial Narrow"/>
+          <w:sz w:val="16"/>
+          <w:szCs w:val="16"/>
+        </w:rPr>
+        <w:t>En los casos que la caja del medidor se ubique al interior del predio, la EMPRESA PRESTADORA es también responsable de la operatividad y mantenimiento del tramo de tubería ubicado al interior del predio hasta la caja del medidor.</w:t>
+      </w:r>
+    </w:p>
+    <w:p>
+      <w:pPr>
+        <w:pStyle w:val="Sinespaciado"/>
+        <w:jc w:val="both"/>
+        <w:rPr>
+          <w:rFonts w:ascii="Arial Narrow" w:hAnsi="Arial Narrow"/>
+          <w:sz w:val="16"/>
+          <w:szCs w:val="16"/>
+        </w:rPr>
+      </w:pPr>
+      <w:r>
+        <w:rPr>
+          <w:rFonts w:ascii="Arial Narrow" w:hAnsi="Arial Narrow"/>
+          <w:sz w:val="16"/>
+          <w:szCs w:val="16"/>
+        </w:rPr>
+        <w:t>En los casos de Conjuntos Habitacionales o Quintas, la EMPRESA PRESTADORA es también responsable de la operatividad y mantenimiento de los tramos de tubería ubicados al interior del predio hasta la caja de los medidores, según lo establecido por el artículo 32 de la norma técnica A.020 del Reglamento Nacional de Edificaciones comunes.</w:t>
+      </w:r>
+    </w:p>
+    <w:p>
+      <w:pPr>
+        <w:pStyle w:val="Sinespaciado"/>
+        <w:jc w:val="both"/>
+        <w:rPr>
+          <w:rFonts w:ascii="Arial Narrow" w:hAnsi="Arial Narrow"/>
+          <w:sz w:val="16"/>
+          <w:szCs w:val="16"/>
+        </w:rPr>
+      </w:pPr>
+      <w:r>
+        <w:rPr>
+          <w:rFonts w:ascii="Arial Narrow" w:hAnsi="Arial Narrow"/>
+          <w:sz w:val="16"/>
+          <w:szCs w:val="16"/>
+        </w:rPr>
+        <w:t>El usuario es responsable del estado y conservación de las instalaciones sanitarias internas del predio.</w:t>
+      </w:r>
+    </w:p>
+    <w:p>
+      <w:pPr>
+        <w:pStyle w:val="Sinespaciado"/>
+        <w:jc w:val="both"/>
+        <w:rPr>
+          <w:rFonts w:ascii="Arial Narrow" w:hAnsi="Arial Narrow"/>
+          <w:sz w:val="16"/>
+          <w:szCs w:val="16"/>
+        </w:rPr>
+      </w:pPr>
+    </w:p>
+    <w:p>
+      <w:pPr>
+        <w:pStyle w:val="Sinespaciado"/>
+        <w:jc w:val="both"/>
         <w:rPr>
           <w:rFonts w:ascii="Arial Narrow" w:hAnsi="Arial Narrow"/>
           <w:b/>
@@ -5450,9 +5362,7 @@
           <w:sz w:val="16"/>
           <w:szCs w:val="16"/>
         </w:rPr>
-        <w:t>Quinta.-</w:t>
-      </w:r>
-      <w:proofErr w:type="gramEnd"/>
+      </w:pPr>
       <w:r>
         <w:rPr>
           <w:rFonts w:ascii="Arial Narrow" w:hAnsi="Arial Narrow"/>
@@ -5461,7 +5371,7 @@
           <w:sz w:val="16"/>
           <w:szCs w:val="16"/>
         </w:rPr>
-        <w:t xml:space="preserve"> Responsabilidad por infraestructura y bienes instalados</w:t>
+        <w:t>Cláusula Sexta.- Comprobantes de pago y cobro de interés moratorio</w:t>
       </w:r>
     </w:p>
     <w:p>
@@ -5480,7 +5390,7 @@
           <w:sz w:val="16"/>
           <w:szCs w:val="16"/>
         </w:rPr>
-        <w:t>La infraestructura y los demás bienes instalados por LA EMPRESA PRESTADORA para la prestación de los servicios hasta la Conexión Domiciliaria de Agua Potable y/o Alcantarillado, incluidas estas últimas, son de su responsabilidad y forman parte de la red pública.</w:t>
+        <w:t>Los comprobantes de pago por los servicios de saneamiento deberán ser entregados en el domicilio señalado por el TITULAR DE LA CONEXIÓN DOMICILIARIA, o por medio electrónico, siempre que se cuente con la aceptación expresa del TITULAR DE LA CONEXIÓN DOMICILIARIA, con una anticipación no menor de diez (10) días antes de la fecha de vencimiento.</w:t>
       </w:r>
     </w:p>
     <w:p>
@@ -5499,7 +5409,7 @@
           <w:sz w:val="16"/>
           <w:szCs w:val="16"/>
         </w:rPr>
-        <w:t>La EMPRESA PRESTADORA es responsable de la operatividad y mantenimiento de la infraestructura que va desde la fuente de agua hasta la Conexión Domiciliaria de Agua Potable inclusive, conforme a lo establecido en el numeral 8.2 del artículo 2 del Reglamento de Calidad.</w:t>
+        <w:t>El TITULAR DE LA CONEXIÓN DOMICILIARIA es el responsable del pago de dichos comprobantes.</w:t>
       </w:r>
     </w:p>
     <w:p>
@@ -5518,7 +5428,7 @@
           <w:sz w:val="16"/>
           <w:szCs w:val="16"/>
         </w:rPr>
-        <w:t>En los casos que la caja del medidor se ubique al interior del predio, la EMPRESA PRESTADORA es también responsable de la operatividad y mantenimiento del tramo de tubería ubicado al interior del predio hasta la caja del medidor.</w:t>
+        <w:t>La falta de entrega del comprobante no suspende la obligación de pagar por la prestación del servicio, en las fechas establecidas previamente por la EMPRESA PRESTADORA y conocidas por el TITULAR DE LA CONEXIÓN DOMICILIARIA.</w:t>
       </w:r>
     </w:p>
     <w:p>
@@ -5537,7 +5447,23 @@
           <w:sz w:val="16"/>
           <w:szCs w:val="16"/>
         </w:rPr>
-        <w:t>En los casos de Conjuntos Habitacionales o Quintas, la EMPRESA PRESTADORA es también responsable de la operatividad y mantenimiento de los tramos de tubería ubicados al interior del predio hasta la caja de los medidores, según lo establecido por el artículo 32 de la norma técnica A.020 del Reglamento Nacional de Edificaciones comunes.</w:t>
+        <w:t>LA EMPRESA PRESTADORA podrá cobrar el interés moratorio a partir del día siguiente del plazo de vencimiento.</w:t>
+      </w:r>
+      <w:r>
+        <w:rPr>
+          <w:rFonts w:ascii="Arial Narrow" w:hAnsi="Arial Narrow"/>
+          <w:sz w:val="16"/>
+          <w:szCs w:val="16"/>
+        </w:rPr>
+        <w:t xml:space="preserve"> </w:t>
+      </w:r>
+      <w:r>
+        <w:rPr>
+          <w:rFonts w:ascii="Arial Narrow" w:hAnsi="Arial Narrow"/>
+          <w:sz w:val="16"/>
+          <w:szCs w:val="16"/>
+        </w:rPr>
+        <w:t>Dicho interés no podrá exceder de la tasa máxima correspondiente fijada por el Banco Central de Reserva del Perú para operaciones que realizan las personas ajenas al sistema financiero nacional en moneda nacional (TAMN).</w:t>
       </w:r>
     </w:p>
     <w:p>
@@ -5556,7 +5482,7 @@
           <w:sz w:val="16"/>
           <w:szCs w:val="16"/>
         </w:rPr>
-        <w:t>El usuario es responsable del estado y conservación de las instalaciones sanitarias internas del predio.</w:t>
+        <w:t>La EMPRESA PRESTADORA tiene el derecho de iniciar las acciones administrativas, operativas, legales y judiciales que sean necesarias para la cobranza de los montos adeudados, asumiendo EL TITULAR DE LA CONEXIÓN DOMICILIARIA los gastos y costos que se originen de dichas acciones.</w:t>
       </w:r>
     </w:p>
     <w:p>
@@ -5590,196 +5516,7 @@
           <w:sz w:val="16"/>
           <w:szCs w:val="16"/>
         </w:rPr>
-        <w:t xml:space="preserve">Cláusula </w:t>
-      </w:r>
-      <w:proofErr w:type="gramStart"/>
-      <w:r>
-        <w:rPr>
-          <w:rFonts w:ascii="Arial Narrow" w:hAnsi="Arial Narrow"/>
-          <w:b/>
-          <w:bCs/>
-          <w:sz w:val="16"/>
-          <w:szCs w:val="16"/>
-        </w:rPr>
-        <w:t>Sexta.-</w:t>
-      </w:r>
-      <w:proofErr w:type="gramEnd"/>
-      <w:r>
-        <w:rPr>
-          <w:rFonts w:ascii="Arial Narrow" w:hAnsi="Arial Narrow"/>
-          <w:b/>
-          <w:bCs/>
-          <w:sz w:val="16"/>
-          <w:szCs w:val="16"/>
-        </w:rPr>
-        <w:t xml:space="preserve"> Comprobantes de pago y cobro de interés moratorio</w:t>
-      </w:r>
-    </w:p>
-    <w:p>
-      <w:pPr>
-        <w:pStyle w:val="Sinespaciado"/>
-        <w:jc w:val="both"/>
-        <w:rPr>
-          <w:rFonts w:ascii="Arial Narrow" w:hAnsi="Arial Narrow"/>
-          <w:sz w:val="16"/>
-          <w:szCs w:val="16"/>
-        </w:rPr>
-      </w:pPr>
-      <w:r>
-        <w:rPr>
-          <w:rFonts w:ascii="Arial Narrow" w:hAnsi="Arial Narrow"/>
-          <w:sz w:val="16"/>
-          <w:szCs w:val="16"/>
-        </w:rPr>
-        <w:t>Los comprobantes de pago por los servicios de saneamiento deberán ser entregados en el domicilio señalado por el TITULAR DE LA CONEXIÓN DOMICILIARIA, o por medio electrónico, siempre que se cuente con la aceptación expresa del TITULAR DE LA CONEXIÓN DOMICILIARIA, con una anticipación no menor de diez (10) días antes de la fecha de vencimiento.</w:t>
-      </w:r>
-    </w:p>
-    <w:p>
-      <w:pPr>
-        <w:pStyle w:val="Sinespaciado"/>
-        <w:jc w:val="both"/>
-        <w:rPr>
-          <w:rFonts w:ascii="Arial Narrow" w:hAnsi="Arial Narrow"/>
-          <w:sz w:val="16"/>
-          <w:szCs w:val="16"/>
-        </w:rPr>
-      </w:pPr>
-      <w:r>
-        <w:rPr>
-          <w:rFonts w:ascii="Arial Narrow" w:hAnsi="Arial Narrow"/>
-          <w:sz w:val="16"/>
-          <w:szCs w:val="16"/>
-        </w:rPr>
-        <w:t>El TITULAR DE LA CONEXIÓN DOMICILIARIA es el responsable del pago de dichos comprobantes.</w:t>
-      </w:r>
-    </w:p>
-    <w:p>
-      <w:pPr>
-        <w:pStyle w:val="Sinespaciado"/>
-        <w:jc w:val="both"/>
-        <w:rPr>
-          <w:rFonts w:ascii="Arial Narrow" w:hAnsi="Arial Narrow"/>
-          <w:sz w:val="16"/>
-          <w:szCs w:val="16"/>
-        </w:rPr>
-      </w:pPr>
-      <w:r>
-        <w:rPr>
-          <w:rFonts w:ascii="Arial Narrow" w:hAnsi="Arial Narrow"/>
-          <w:sz w:val="16"/>
-          <w:szCs w:val="16"/>
-        </w:rPr>
-        <w:t>La falta de entrega del comprobante no suspende la obligación de pagar por la prestación del servicio, en las fechas establecidas previamente por la EMPRESA PRESTADORA y conocidas por el TITULAR DE LA CONEXIÓN DOMICILIARIA.</w:t>
-      </w:r>
-    </w:p>
-    <w:p>
-      <w:pPr>
-        <w:pStyle w:val="Sinespaciado"/>
-        <w:jc w:val="both"/>
-        <w:rPr>
-          <w:rFonts w:ascii="Arial Narrow" w:hAnsi="Arial Narrow"/>
-          <w:sz w:val="16"/>
-          <w:szCs w:val="16"/>
-        </w:rPr>
-      </w:pPr>
-      <w:r>
-        <w:rPr>
-          <w:rFonts w:ascii="Arial Narrow" w:hAnsi="Arial Narrow"/>
-          <w:sz w:val="16"/>
-          <w:szCs w:val="16"/>
-        </w:rPr>
-        <w:t>LA EMPRESA PRESTADORA podrá cobrar el interés moratorio a partir del día siguiente del plazo de vencimiento.</w:t>
-      </w:r>
-      <w:r>
-        <w:rPr>
-          <w:rFonts w:ascii="Arial Narrow" w:hAnsi="Arial Narrow"/>
-          <w:sz w:val="16"/>
-          <w:szCs w:val="16"/>
-        </w:rPr>
-        <w:t xml:space="preserve"> </w:t>
-      </w:r>
-      <w:r>
-        <w:rPr>
-          <w:rFonts w:ascii="Arial Narrow" w:hAnsi="Arial Narrow"/>
-          <w:sz w:val="16"/>
-          <w:szCs w:val="16"/>
-        </w:rPr>
-        <w:t>Dicho interés no podrá exceder de la tasa máxima correspondiente fijada por el Banco Central de Reserva del Perú para operaciones que realizan las personas ajenas al sistema financiero nacional en moneda nacional (TAMN).</w:t>
-      </w:r>
-    </w:p>
-    <w:p>
-      <w:pPr>
-        <w:pStyle w:val="Sinespaciado"/>
-        <w:jc w:val="both"/>
-        <w:rPr>
-          <w:rFonts w:ascii="Arial Narrow" w:hAnsi="Arial Narrow"/>
-          <w:sz w:val="16"/>
-          <w:szCs w:val="16"/>
-        </w:rPr>
-      </w:pPr>
-      <w:r>
-        <w:rPr>
-          <w:rFonts w:ascii="Arial Narrow" w:hAnsi="Arial Narrow"/>
-          <w:sz w:val="16"/>
-          <w:szCs w:val="16"/>
-        </w:rPr>
-        <w:t>La EMPRESA PRESTADORA tiene el derecho de iniciar las acciones administrativas, operativas, legales y judiciales que sean necesarias para la cobranza de los montos adeudados, asumiendo EL TITULAR DE LA CONEXIÓN DOMICILIARIA los gastos y costos que se originen de dichas acciones.</w:t>
-      </w:r>
-    </w:p>
-    <w:p>
-      <w:pPr>
-        <w:pStyle w:val="Sinespaciado"/>
-        <w:jc w:val="both"/>
-        <w:rPr>
-          <w:rFonts w:ascii="Arial Narrow" w:hAnsi="Arial Narrow"/>
-          <w:sz w:val="16"/>
-          <w:szCs w:val="16"/>
-        </w:rPr>
-      </w:pPr>
-    </w:p>
-    <w:p>
-      <w:pPr>
-        <w:pStyle w:val="Sinespaciado"/>
-        <w:jc w:val="both"/>
-        <w:rPr>
-          <w:rFonts w:ascii="Arial Narrow" w:hAnsi="Arial Narrow"/>
-          <w:b/>
-          <w:bCs/>
-          <w:sz w:val="16"/>
-          <w:szCs w:val="16"/>
-        </w:rPr>
-      </w:pPr>
-      <w:r>
-        <w:rPr>
-          <w:rFonts w:ascii="Arial Narrow" w:hAnsi="Arial Narrow"/>
-          <w:b/>
-          <w:bCs/>
-          <w:sz w:val="16"/>
-          <w:szCs w:val="16"/>
-        </w:rPr>
-        <w:t xml:space="preserve">Cláusula </w:t>
-      </w:r>
-      <w:proofErr w:type="gramStart"/>
-      <w:r>
-        <w:rPr>
-          <w:rFonts w:ascii="Arial Narrow" w:hAnsi="Arial Narrow"/>
-          <w:b/>
-          <w:bCs/>
-          <w:sz w:val="16"/>
-          <w:szCs w:val="16"/>
-        </w:rPr>
-        <w:t>Sétima.-</w:t>
-      </w:r>
-      <w:proofErr w:type="gramEnd"/>
-      <w:r>
-        <w:rPr>
-          <w:rFonts w:ascii="Arial Narrow" w:hAnsi="Arial Narrow"/>
-          <w:b/>
-          <w:bCs/>
-          <w:sz w:val="16"/>
-          <w:szCs w:val="16"/>
-        </w:rPr>
-        <w:t xml:space="preserve"> Cierre de los servicios</w:t>
+        <w:t>Cláusula Sétima.- Cierre de los servicios</w:t>
       </w:r>
     </w:p>
     <w:p>
@@ -5916,10 +5653,81 @@
           <w:sz w:val="16"/>
           <w:szCs w:val="16"/>
         </w:rPr>
-        <w:t xml:space="preserve">Cláusula </w:t>
-      </w:r>
-      <w:proofErr w:type="gramStart"/>
-      <w:r>
+        <w:t>Cláusula Octava.- Resolución del contrato</w:t>
+      </w:r>
+    </w:p>
+    <w:p>
+      <w:pPr>
+        <w:pStyle w:val="Sinespaciado"/>
+        <w:jc w:val="both"/>
+        <w:rPr>
+          <w:rFonts w:ascii="Arial Narrow" w:hAnsi="Arial Narrow"/>
+          <w:sz w:val="16"/>
+          <w:szCs w:val="16"/>
+        </w:rPr>
+      </w:pPr>
+      <w:r>
+        <w:rPr>
+          <w:rFonts w:ascii="Arial Narrow" w:hAnsi="Arial Narrow"/>
+          <w:sz w:val="16"/>
+          <w:szCs w:val="16"/>
+        </w:rPr>
+        <w:t>El TITULAR DE LA CONEXIÓN DOMICILIARIA puede resolver el presente contrato mediante comunicación escrita dirigida a LA EMPRESA PRESTADORA conforme a lo señalado en el artículo 29 del Reglamento de Calidad.</w:t>
+      </w:r>
+    </w:p>
+    <w:p>
+      <w:pPr>
+        <w:pStyle w:val="Sinespaciado"/>
+        <w:jc w:val="both"/>
+        <w:rPr>
+          <w:rFonts w:ascii="Arial Narrow" w:hAnsi="Arial Narrow"/>
+          <w:sz w:val="16"/>
+          <w:szCs w:val="16"/>
+        </w:rPr>
+      </w:pPr>
+      <w:r>
+        <w:rPr>
+          <w:rFonts w:ascii="Arial Narrow" w:hAnsi="Arial Narrow"/>
+          <w:sz w:val="16"/>
+          <w:szCs w:val="16"/>
+        </w:rPr>
+        <w:t>En los casos de Servicios Temporales EL TITULAR DE LA CONEXIÓN DOMICILIARIA podrá ponerle fin al Contrato antes del plazo estipulado, en cuyo caso la garantía referida en el artículo 32 del Reglamento de Calidad será devuelta previo pago de las deudas existentes por la prestación de los servicios, servicios colaterales y cualquier otro concepto adeudado.</w:t>
+      </w:r>
+    </w:p>
+    <w:p>
+      <w:pPr>
+        <w:pStyle w:val="Sinespaciado"/>
+        <w:jc w:val="both"/>
+        <w:rPr>
+          <w:rFonts w:ascii="Arial Narrow" w:hAnsi="Arial Narrow"/>
+          <w:sz w:val="16"/>
+          <w:szCs w:val="16"/>
+        </w:rPr>
+      </w:pPr>
+      <w:r>
+        <w:rPr>
+          <w:rFonts w:ascii="Arial Narrow" w:hAnsi="Arial Narrow"/>
+          <w:sz w:val="16"/>
+          <w:szCs w:val="16"/>
+        </w:rPr>
+        <w:t>La EMPRESA PRESTADORA podrá resolver el contrato de prestación de servicios en los casos que corresponda el levantamiento de la conexión, de acuerdo a lo establecido en el artículo 115 del Reglamento de Calidad.</w:t>
+      </w:r>
+    </w:p>
+    <w:p>
+      <w:pPr>
+        <w:pStyle w:val="Sinespaciado"/>
+        <w:jc w:val="both"/>
+        <w:rPr>
+          <w:rFonts w:ascii="Arial Narrow" w:hAnsi="Arial Narrow"/>
+          <w:sz w:val="16"/>
+          <w:szCs w:val="16"/>
+        </w:rPr>
+      </w:pPr>
+    </w:p>
+    <w:p>
+      <w:pPr>
+        <w:pStyle w:val="Sinespaciado"/>
+        <w:jc w:val="both"/>
         <w:rPr>
           <w:rFonts w:ascii="Arial Narrow" w:hAnsi="Arial Narrow"/>
           <w:b/>
@@ -5927,9 +5735,7 @@
           <w:sz w:val="16"/>
           <w:szCs w:val="16"/>
         </w:rPr>
-        <w:t>Octava.-</w:t>
-      </w:r>
-      <w:proofErr w:type="gramEnd"/>
+      </w:pPr>
       <w:r>
         <w:rPr>
           <w:rFonts w:ascii="Arial Narrow" w:hAnsi="Arial Narrow"/>
@@ -5938,7 +5744,7 @@
           <w:sz w:val="16"/>
           <w:szCs w:val="16"/>
         </w:rPr>
-        <w:t xml:space="preserve"> Resolución del contrato</w:t>
+        <w:t>Cláusula Novena.- Jurisdicción</w:t>
       </w:r>
     </w:p>
     <w:p>
@@ -5957,7 +5763,23 @@
           <w:sz w:val="16"/>
           <w:szCs w:val="16"/>
         </w:rPr>
-        <w:t>El TITULAR DE LA CONEXIÓN DOMICILIARIA puede resolver el presente contrato mediante comunicación escrita dirigida a LA EMPRESA PRESTADORA conforme a lo señalado en el artículo 29 del Reglamento de Calidad.</w:t>
+        <w:t xml:space="preserve">Para todo lo relacionado con el Contrato, las partes renuncian al fuero de sus domicilios y se someten a la jurisdicción de los Jueces y Tribunales de la ciudad de </w:t>
+      </w:r>
+      <w:r>
+        <w:rPr>
+          <w:rFonts w:ascii="Arial Narrow" w:hAnsi="Arial Narrow"/>
+          <w:sz w:val="16"/>
+          <w:szCs w:val="16"/>
+        </w:rPr>
+        <w:t>Abancay</w:t>
+      </w:r>
+      <w:r>
+        <w:rPr>
+          <w:rFonts w:ascii="Arial Narrow" w:hAnsi="Arial Narrow"/>
+          <w:sz w:val="16"/>
+          <w:szCs w:val="16"/>
+        </w:rPr>
+        <w:t>, señalando como su domicilio los indicados en la introducción y cláusula primera del presente Contrato, donde se efectuarán todas las notificaciones judiciales o extrajudiciales. Cualquier variación de domicilio deberá comunicarse por escrito.</w:t>
       </w:r>
     </w:p>
     <w:p>
@@ -5970,14 +5792,6 @@
           <w:szCs w:val="16"/>
         </w:rPr>
       </w:pPr>
-      <w:r>
-        <w:rPr>
-          <w:rFonts w:ascii="Arial Narrow" w:hAnsi="Arial Narrow"/>
-          <w:sz w:val="16"/>
-          <w:szCs w:val="16"/>
-        </w:rPr>
-        <w:t>En los casos de Servicios Temporales EL TITULAR DE LA CONEXIÓN DOMICILIARIA podrá ponerle fin al Contrato antes del plazo estipulado, en cuyo caso la garantía referida en el artículo 32 del Reglamento de Calidad será devuelta previo pago de las deudas existentes por la prestación de los servicios, servicios colaterales y cualquier otro concepto adeudado.</w:t>
-      </w:r>
     </w:p>
     <w:p>
       <w:pPr>
@@ -5985,36 +5799,6 @@
         <w:jc w:val="both"/>
         <w:rPr>
           <w:rFonts w:ascii="Arial Narrow" w:hAnsi="Arial Narrow"/>
-          <w:sz w:val="16"/>
-          <w:szCs w:val="16"/>
-        </w:rPr>
-      </w:pPr>
-      <w:r>
-        <w:rPr>
-          <w:rFonts w:ascii="Arial Narrow" w:hAnsi="Arial Narrow"/>
-          <w:sz w:val="16"/>
-          <w:szCs w:val="16"/>
-        </w:rPr>
-        <w:t>La EMPRESA PRESTADORA podrá resolver el contrato de prestación de servicios en los casos que corresponda el levantamiento de la conexión, de acuerdo a lo establecido en el artículo 115 del Reglamento de Calidad.</w:t>
-      </w:r>
-    </w:p>
-    <w:p>
-      <w:pPr>
-        <w:pStyle w:val="Sinespaciado"/>
-        <w:jc w:val="both"/>
-        <w:rPr>
-          <w:rFonts w:ascii="Arial Narrow" w:hAnsi="Arial Narrow"/>
-          <w:sz w:val="16"/>
-          <w:szCs w:val="16"/>
-        </w:rPr>
-      </w:pPr>
-    </w:p>
-    <w:p>
-      <w:pPr>
-        <w:pStyle w:val="Sinespaciado"/>
-        <w:jc w:val="both"/>
-        <w:rPr>
-          <w:rFonts w:ascii="Arial Narrow" w:hAnsi="Arial Narrow"/>
           <w:b/>
           <w:bCs/>
           <w:sz w:val="16"/>
@@ -6029,120 +5813,7 @@
           <w:sz w:val="16"/>
           <w:szCs w:val="16"/>
         </w:rPr>
-        <w:t xml:space="preserve">Cláusula </w:t>
-      </w:r>
-      <w:proofErr w:type="gramStart"/>
-      <w:r>
-        <w:rPr>
-          <w:rFonts w:ascii="Arial Narrow" w:hAnsi="Arial Narrow"/>
-          <w:b/>
-          <w:bCs/>
-          <w:sz w:val="16"/>
-          <w:szCs w:val="16"/>
-        </w:rPr>
-        <w:t>Novena.-</w:t>
-      </w:r>
-      <w:proofErr w:type="gramEnd"/>
-      <w:r>
-        <w:rPr>
-          <w:rFonts w:ascii="Arial Narrow" w:hAnsi="Arial Narrow"/>
-          <w:b/>
-          <w:bCs/>
-          <w:sz w:val="16"/>
-          <w:szCs w:val="16"/>
-        </w:rPr>
-        <w:t xml:space="preserve"> Jurisdicción</w:t>
-      </w:r>
-    </w:p>
-    <w:p>
-      <w:pPr>
-        <w:pStyle w:val="Sinespaciado"/>
-        <w:jc w:val="both"/>
-        <w:rPr>
-          <w:rFonts w:ascii="Arial Narrow" w:hAnsi="Arial Narrow"/>
-          <w:sz w:val="16"/>
-          <w:szCs w:val="16"/>
-        </w:rPr>
-      </w:pPr>
-      <w:r>
-        <w:rPr>
-          <w:rFonts w:ascii="Arial Narrow" w:hAnsi="Arial Narrow"/>
-          <w:sz w:val="16"/>
-          <w:szCs w:val="16"/>
-        </w:rPr>
-        <w:t xml:space="preserve">Para todo lo relacionado con el Contrato, las partes renuncian al fuero de sus domicilios y se someten a la jurisdicción de los Jueces y Tribunales de la ciudad de </w:t>
-      </w:r>
-      <w:r>
-        <w:rPr>
-          <w:rFonts w:ascii="Arial Narrow" w:hAnsi="Arial Narrow"/>
-          <w:sz w:val="16"/>
-          <w:szCs w:val="16"/>
-        </w:rPr>
-        <w:t>Abancay</w:t>
-      </w:r>
-      <w:r>
-        <w:rPr>
-          <w:rFonts w:ascii="Arial Narrow" w:hAnsi="Arial Narrow"/>
-          <w:sz w:val="16"/>
-          <w:szCs w:val="16"/>
-        </w:rPr>
-        <w:t>, señalando como su domicilio los indicados en la introducción y cláusula primera del presente Contrato, donde se efectuarán todas las notificaciones judiciales o extrajudiciales. Cualquier variación de domicilio deberá comunicarse por escrito.</w:t>
-      </w:r>
-    </w:p>
-    <w:p>
-      <w:pPr>
-        <w:pStyle w:val="Sinespaciado"/>
-        <w:jc w:val="both"/>
-        <w:rPr>
-          <w:rFonts w:ascii="Arial Narrow" w:hAnsi="Arial Narrow"/>
-          <w:sz w:val="16"/>
-          <w:szCs w:val="16"/>
-        </w:rPr>
-      </w:pPr>
-    </w:p>
-    <w:p>
-      <w:pPr>
-        <w:pStyle w:val="Sinespaciado"/>
-        <w:jc w:val="both"/>
-        <w:rPr>
-          <w:rFonts w:ascii="Arial Narrow" w:hAnsi="Arial Narrow"/>
-          <w:b/>
-          <w:bCs/>
-          <w:sz w:val="16"/>
-          <w:szCs w:val="16"/>
-        </w:rPr>
-      </w:pPr>
-      <w:r>
-        <w:rPr>
-          <w:rFonts w:ascii="Arial Narrow" w:hAnsi="Arial Narrow"/>
-          <w:b/>
-          <w:bCs/>
-          <w:sz w:val="16"/>
-          <w:szCs w:val="16"/>
-        </w:rPr>
-        <w:t xml:space="preserve">Cláusula </w:t>
-      </w:r>
-      <w:proofErr w:type="gramStart"/>
-      <w:r>
-        <w:rPr>
-          <w:rFonts w:ascii="Arial Narrow" w:hAnsi="Arial Narrow"/>
-          <w:b/>
-          <w:bCs/>
-          <w:sz w:val="16"/>
-          <w:szCs w:val="16"/>
-        </w:rPr>
-        <w:t>Décima.-</w:t>
-      </w:r>
-      <w:proofErr w:type="gramEnd"/>
-      <w:r>
-        <w:rPr>
-          <w:rFonts w:ascii="Arial Narrow" w:hAnsi="Arial Narrow"/>
-          <w:b/>
-          <w:bCs/>
-          <w:sz w:val="16"/>
-          <w:szCs w:val="16"/>
-        </w:rPr>
-        <w:t xml:space="preserve"> Otros derechos y obligaciones de las partes</w:t>
+        <w:t>Cláusula Décima.- Otros derechos y obligaciones de las partes</w:t>
       </w:r>
     </w:p>
     <w:p>
@@ -6778,9 +6449,17 @@
           <w:szCs w:val="16"/>
           <w:lang w:val="es-ES"/>
         </w:rPr>
+        <w:t xml:space="preserve"> Nº</w:t>
+      </w:r>
+      <w:r>
+        <w:rPr>
+          <w:rFonts w:ascii="Arial Narrow" w:hAnsi="Arial Narrow"/>
+          <w:sz w:val="16"/>
+          <w:szCs w:val="16"/>
+          <w:lang w:val="es-ES"/>
+        </w:rPr>
         <w:t xml:space="preserve"> </w:t>
       </w:r>
-      <w:proofErr w:type="spellStart"/>
       <w:r>
         <w:rPr>
           <w:rFonts w:ascii="Arial Narrow" w:hAnsi="Arial Narrow"/>
@@ -6788,9 +6467,8 @@
           <w:szCs w:val="16"/>
           <w:lang w:val="es-ES"/>
         </w:rPr>
-        <w:t>Nº</w:t>
-      </w:r>
-      <w:proofErr w:type="spellEnd"/>
+        <w:t>${</w:t>
+      </w:r>
       <w:r>
         <w:rPr>
           <w:rFonts w:ascii="Arial Narrow" w:hAnsi="Arial Narrow"/>
@@ -6798,28 +6476,8 @@
           <w:szCs w:val="16"/>
           <w:lang w:val="es-ES"/>
         </w:rPr>
-        <w:t xml:space="preserve"> </w:t>
-      </w:r>
-      <w:r>
-        <w:rPr>
-          <w:rFonts w:ascii="Arial Narrow" w:hAnsi="Arial Narrow"/>
-          <w:sz w:val="16"/>
-          <w:szCs w:val="16"/>
-          <w:lang w:val="es-ES"/>
-        </w:rPr>
-        <w:t>${</w:t>
-      </w:r>
-      <w:proofErr w:type="spellStart"/>
-      <w:r>
-        <w:rPr>
-          <w:rFonts w:ascii="Arial Narrow" w:hAnsi="Arial Narrow"/>
-          <w:sz w:val="16"/>
-          <w:szCs w:val="16"/>
-          <w:lang w:val="es-ES"/>
-        </w:rPr>
         <w:t>dni</w:t>
       </w:r>
-      <w:proofErr w:type="spellEnd"/>
       <w:r>
         <w:rPr>
           <w:rFonts w:ascii="Arial Narrow" w:hAnsi="Arial Narrow"/>
@@ -6850,7 +6508,6 @@
         </w:rPr>
         <w:t>REPRESENTADO POR: ${</w:t>
       </w:r>
-      <w:proofErr w:type="spellStart"/>
       <w:r>
         <w:rPr>
           <w:rFonts w:ascii="Arial Narrow" w:hAnsi="Arial Narrow"/>
@@ -6860,7 +6517,6 @@
         </w:rPr>
         <w:t>nomfircon</w:t>
       </w:r>
-      <w:proofErr w:type="spellEnd"/>
       <w:r>
         <w:rPr>
           <w:rFonts w:ascii="Arial Narrow" w:hAnsi="Arial Narrow"/>

</xml_diff>